<commit_message>
made some fixes but trying to make the sticky header
</commit_message>
<xml_diff>
--- a/Documents/Kevin_Hall_CV.docx
+++ b/Documents/Kevin_Hall_CV.docx
@@ -69,8 +69,6 @@
         </w:rPr>
         <w:t xml:space="preserve"> </w:t>
       </w:r>
-      <w:bookmarkStart w:id="0" w:name="_GoBack"/>
-      <w:bookmarkEnd w:id="0"/>
       <w:r>
         <w:rPr>
           <w:rFonts w:eastAsia="STXinwei"/>
@@ -78,7 +76,7 @@
           <w:color w:val="262626"/>
           <w:lang w:eastAsia="ja-JP"/>
         </w:rPr>
-        <w:t xml:space="preserve">| </w:t>
+        <w:t>|</w:t>
       </w:r>
       <w:hyperlink r:id="rId8" w:history="1">
         <w:r>
@@ -88,7 +86,18 @@
             <w:b/>
             <w:lang w:eastAsia="ja-JP"/>
           </w:rPr>
-          <w:t>administrator@mrhallonline.com</w:t>
+          <w:t>administrator</w:t>
+        </w:r>
+        <w:bookmarkStart w:id="0" w:name="_GoBack"/>
+        <w:bookmarkEnd w:id="0"/>
+        <w:r>
+          <w:rPr>
+            <w:rStyle w:val="Hyperlink"/>
+            <w:rFonts w:eastAsia="STXinwei"/>
+            <w:b/>
+            <w:lang w:eastAsia="ja-JP"/>
+          </w:rPr>
+          <w:t>@mrhallonline.com</w:t>
         </w:r>
       </w:hyperlink>
       <w:r>
@@ -107,7 +116,7 @@
           <w:color w:val="262626"/>
           <w:lang w:eastAsia="ja-JP"/>
         </w:rPr>
-        <w:t>| </w:t>
+        <w:t>|</w:t>
       </w:r>
       <w:hyperlink r:id="rId9" w:history="1">
         <w:r>
@@ -127,14 +136,34 @@
           <w:color w:val="262626"/>
           <w:lang w:eastAsia="ja-JP"/>
         </w:rPr>
-        <w:t xml:space="preserve"> | </w:t>
+        <w:t xml:space="preserve"> |</w:t>
       </w:r>
       <w:hyperlink r:id="rId10" w:history="1">
         <w:r>
           <w:rPr>
             <w:rStyle w:val="Hyperlink"/>
+            <w:b/>
+            <w:bCs/>
           </w:rPr>
-          <w:t>linkedin.com/in/mrknhall/</w:t>
+          <w:t>linkedin.com/in/</w:t>
+        </w:r>
+        <w:proofErr w:type="spellStart"/>
+        <w:r>
+          <w:rPr>
+            <w:rStyle w:val="Hyperlink"/>
+            <w:b/>
+            <w:bCs/>
+          </w:rPr>
+          <w:t>mrknhall</w:t>
+        </w:r>
+        <w:proofErr w:type="spellEnd"/>
+        <w:r>
+          <w:rPr>
+            <w:rStyle w:val="Hyperlink"/>
+            <w:b/>
+            <w:bCs/>
+          </w:rPr>
+          <w:t>/</w:t>
         </w:r>
       </w:hyperlink>
       <w:r>
@@ -313,6 +342,7 @@
         </w:rPr>
         <w:t>| University of Illinois | Champaign, IL</w:t>
       </w:r>
+      <w:proofErr w:type="gramStart"/>
       <w:r>
         <w:rPr>
           <w:rFonts w:eastAsia="STXinwei"/>
@@ -329,6 +359,15 @@
         </w:rPr>
         <w:t xml:space="preserve">  </w:t>
       </w:r>
+      <w:r>
+        <w:rPr>
+          <w:rFonts w:eastAsia="STXinwei"/>
+          <w:color w:val="262626"/>
+          <w:lang w:eastAsia="ja-JP"/>
+        </w:rPr>
+        <w:tab/>
+      </w:r>
+      <w:proofErr w:type="gramEnd"/>
       <w:r>
         <w:rPr>
           <w:rFonts w:eastAsia="STXinwei"/>
@@ -367,6 +406,7 @@
         </w:rPr>
         <w:t>| University of Illinois | Champaign, IL</w:t>
       </w:r>
+      <w:proofErr w:type="gramStart"/>
       <w:r>
         <w:rPr>
           <w:rFonts w:eastAsia="STXinwei"/>
@@ -383,6 +423,15 @@
         </w:rPr>
         <w:t xml:space="preserve">  </w:t>
       </w:r>
+      <w:r>
+        <w:rPr>
+          <w:rFonts w:eastAsia="STXinwei"/>
+          <w:color w:val="262626"/>
+          <w:lang w:eastAsia="ja-JP"/>
+        </w:rPr>
+        <w:tab/>
+      </w:r>
+      <w:proofErr w:type="gramEnd"/>
       <w:r>
         <w:rPr>
           <w:rFonts w:eastAsia="STXinwei"/>
@@ -839,7 +888,21 @@
           <w:rFonts w:eastAsia="Arial Unicode MS"/>
           <w:color w:val="000000"/>
         </w:rPr>
-        <w:t xml:space="preserve"> curriculum team consisting of graduate students and post docs</w:t>
+        <w:t xml:space="preserve"> curriculum team consisting of graduate </w:t>
+      </w:r>
+      <w:r>
+        <w:rPr>
+          <w:rFonts w:eastAsia="Arial Unicode MS"/>
+          <w:color w:val="000000"/>
+        </w:rPr>
+        <w:t xml:space="preserve">and undergraduate </w:t>
+      </w:r>
+      <w:r>
+        <w:rPr>
+          <w:rFonts w:eastAsia="Arial Unicode MS"/>
+          <w:color w:val="000000"/>
+        </w:rPr>
+        <w:t>students</w:t>
       </w:r>
     </w:p>
     <w:p>
@@ -859,7 +922,21 @@
           <w:rFonts w:eastAsia="Arial Unicode MS"/>
           <w:color w:val="000000"/>
         </w:rPr>
-        <w:t xml:space="preserve">Assisted in the design and implementation of numerous professional developments for partner teachers </w:t>
+        <w:t xml:space="preserve">Assisted in the design and implementation of </w:t>
+      </w:r>
+      <w:r>
+        <w:rPr>
+          <w:rFonts w:eastAsia="Arial Unicode MS"/>
+          <w:color w:val="000000"/>
+        </w:rPr>
+        <w:t>multiple</w:t>
+      </w:r>
+      <w:r>
+        <w:rPr>
+          <w:rFonts w:eastAsia="Arial Unicode MS"/>
+          <w:color w:val="000000"/>
+        </w:rPr>
+        <w:t xml:space="preserve"> professional developments for partner teachers </w:t>
       </w:r>
     </w:p>
     <w:p>
@@ -886,7 +963,35 @@
           <w:rFonts w:eastAsia="Arial Unicode MS"/>
           <w:color w:val="000000"/>
         </w:rPr>
-        <w:t xml:space="preserve"> summer Research Experience for 4 teachers over 2 consecutive summer workshops</w:t>
+        <w:t xml:space="preserve"> summer </w:t>
+      </w:r>
+      <w:r>
+        <w:rPr>
+          <w:rFonts w:eastAsia="Arial Unicode MS"/>
+          <w:color w:val="000000"/>
+        </w:rPr>
+        <w:t>r</w:t>
+      </w:r>
+      <w:r>
+        <w:rPr>
+          <w:rFonts w:eastAsia="Arial Unicode MS"/>
+          <w:color w:val="000000"/>
+        </w:rPr>
+        <w:t xml:space="preserve">esearch </w:t>
+      </w:r>
+      <w:r>
+        <w:rPr>
+          <w:rFonts w:eastAsia="Arial Unicode MS"/>
+          <w:color w:val="000000"/>
+        </w:rPr>
+        <w:t>e</w:t>
+      </w:r>
+      <w:r>
+        <w:rPr>
+          <w:rFonts w:eastAsia="Arial Unicode MS"/>
+          <w:color w:val="000000"/>
+        </w:rPr>
+        <w:t>xperience for 4 teachers over 2 consecutive summer workshops</w:t>
       </w:r>
     </w:p>
     <w:p>
@@ -1403,7 +1508,23 @@
           <w:rFonts w:eastAsia="Arial Unicode MS"/>
           <w:color w:val="000000"/>
         </w:rPr>
-        <w:t xml:space="preserve">Involved in the integration of Moodle, ManageBac, Wikis, and other </w:t>
+        <w:t xml:space="preserve">Involved in the integration of Moodle, </w:t>
+      </w:r>
+      <w:proofErr w:type="spellStart"/>
+      <w:r>
+        <w:rPr>
+          <w:rFonts w:eastAsia="Arial Unicode MS"/>
+          <w:color w:val="000000"/>
+        </w:rPr>
+        <w:t>ManageBac</w:t>
+      </w:r>
+      <w:proofErr w:type="spellEnd"/>
+      <w:r>
+        <w:rPr>
+          <w:rFonts w:eastAsia="Arial Unicode MS"/>
+          <w:color w:val="000000"/>
+        </w:rPr>
+        <w:t xml:space="preserve">, Wikis, and other </w:t>
       </w:r>
       <w:r>
         <w:rPr>
@@ -2403,10 +2524,20 @@
       <w:r>
         <w:rPr>
           <w:rFonts w:ascii="Times New Roman" w:hAnsi="Times New Roman" w:cs="Times New Roman"/>
+          <w:b/>
+          <w:bCs/>
           <w:sz w:val="20"/>
           <w:szCs w:val="20"/>
         </w:rPr>
-        <w:t xml:space="preserve">2004 </w:t>
+        <w:t>2004</w:t>
+      </w:r>
+      <w:r>
+        <w:rPr>
+          <w:rFonts w:ascii="Times New Roman" w:hAnsi="Times New Roman" w:cs="Times New Roman"/>
+          <w:sz w:val="20"/>
+          <w:szCs w:val="20"/>
+        </w:rPr>
+        <w:t xml:space="preserve"> </w:t>
       </w:r>
     </w:p>
     <w:p>
@@ -2546,10 +2677,20 @@
       <w:r>
         <w:rPr>
           <w:rFonts w:ascii="Times New Roman" w:hAnsi="Times New Roman" w:cs="Times New Roman"/>
+          <w:b/>
+          <w:bCs/>
           <w:sz w:val="20"/>
           <w:szCs w:val="20"/>
         </w:rPr>
-        <w:t xml:space="preserve">2005 </w:t>
+        <w:t>2005</w:t>
+      </w:r>
+      <w:r>
+        <w:rPr>
+          <w:rFonts w:ascii="Times New Roman" w:hAnsi="Times New Roman" w:cs="Times New Roman"/>
+          <w:sz w:val="20"/>
+          <w:szCs w:val="20"/>
+        </w:rPr>
+        <w:t xml:space="preserve"> </w:t>
       </w:r>
     </w:p>
     <w:p>
@@ -2600,10 +2741,20 @@
       <w:r>
         <w:rPr>
           <w:rFonts w:ascii="Times New Roman" w:hAnsi="Times New Roman" w:cs="Times New Roman"/>
+          <w:b/>
+          <w:bCs/>
           <w:sz w:val="20"/>
           <w:szCs w:val="20"/>
         </w:rPr>
-        <w:t xml:space="preserve">2005 </w:t>
+        <w:t>2005</w:t>
+      </w:r>
+      <w:r>
+        <w:rPr>
+          <w:rFonts w:ascii="Times New Roman" w:hAnsi="Times New Roman" w:cs="Times New Roman"/>
+          <w:sz w:val="20"/>
+          <w:szCs w:val="20"/>
+        </w:rPr>
+        <w:t xml:space="preserve"> </w:t>
       </w:r>
     </w:p>
     <w:p>
@@ -2654,10 +2805,20 @@
       <w:r>
         <w:rPr>
           <w:rFonts w:ascii="Times New Roman" w:hAnsi="Times New Roman" w:cs="Times New Roman"/>
+          <w:b/>
+          <w:bCs/>
           <w:sz w:val="20"/>
           <w:szCs w:val="20"/>
         </w:rPr>
-        <w:t xml:space="preserve">2005 </w:t>
+        <w:t>2005</w:t>
+      </w:r>
+      <w:r>
+        <w:rPr>
+          <w:rFonts w:ascii="Times New Roman" w:hAnsi="Times New Roman" w:cs="Times New Roman"/>
+          <w:sz w:val="20"/>
+          <w:szCs w:val="20"/>
+        </w:rPr>
+        <w:t xml:space="preserve"> </w:t>
       </w:r>
     </w:p>
     <w:p>
@@ -2667,7 +2828,6 @@
           <w:ilvl w:val="0"/>
           <w:numId w:val="32"/>
         </w:numPr>
-        <w:spacing w:line="300" w:lineRule="auto"/>
         <w:rPr>
           <w:rFonts w:eastAsia="Arial Unicode MS"/>
           <w:sz w:val="20"/>
@@ -2806,6 +2966,8 @@
       <w:r>
         <w:rPr>
           <w:rFonts w:eastAsia="Arial Unicode MS"/>
+          <w:b/>
+          <w:bCs/>
           <w:sz w:val="20"/>
           <w:szCs w:val="20"/>
         </w:rPr>
@@ -2819,7 +2981,6 @@
           <w:ilvl w:val="0"/>
           <w:numId w:val="32"/>
         </w:numPr>
-        <w:spacing w:line="300" w:lineRule="auto"/>
         <w:rPr>
           <w:rFonts w:eastAsia="Arial Unicode MS"/>
           <w:sz w:val="20"/>
@@ -2966,6 +3127,8 @@
       <w:r>
         <w:rPr>
           <w:rFonts w:eastAsia="Arial Unicode MS"/>
+          <w:b/>
+          <w:bCs/>
           <w:sz w:val="20"/>
           <w:szCs w:val="20"/>
         </w:rPr>
@@ -2979,7 +3142,6 @@
           <w:ilvl w:val="0"/>
           <w:numId w:val="32"/>
         </w:numPr>
-        <w:spacing w:line="300" w:lineRule="auto"/>
         <w:rPr>
           <w:rFonts w:eastAsia="Arial Unicode MS"/>
           <w:sz w:val="20"/>
@@ -3134,6 +3296,8 @@
       <w:r>
         <w:rPr>
           <w:rFonts w:eastAsia="Arial Unicode MS"/>
+          <w:b/>
+          <w:bCs/>
           <w:sz w:val="20"/>
           <w:szCs w:val="20"/>
         </w:rPr>
@@ -3203,6 +3367,8 @@
       <w:r>
         <w:rPr>
           <w:rFonts w:eastAsia="Arial Unicode MS"/>
+          <w:b/>
+          <w:bCs/>
         </w:rPr>
         <w:t>2013</w:t>
       </w:r>
@@ -3277,7 +3443,15 @@
           <w:lang w:eastAsia="zh-CN"/>
         </w:rPr>
         <w:tab/>
-        <w:t xml:space="preserve">      2014</w:t>
+        <w:t xml:space="preserve">      </w:t>
+      </w:r>
+      <w:r>
+        <w:rPr>
+          <w:b/>
+          <w:bCs/>
+          <w:lang w:eastAsia="zh-CN"/>
+        </w:rPr>
+        <w:t>2014</w:t>
       </w:r>
     </w:p>
     <w:p>
@@ -3374,7 +3548,15 @@
           <w:lang w:eastAsia="zh-CN"/>
         </w:rPr>
         <w:tab/>
-        <w:t xml:space="preserve">      2015</w:t>
+        <w:t xml:space="preserve">      </w:t>
+      </w:r>
+      <w:r>
+        <w:rPr>
+          <w:b/>
+          <w:bCs/>
+          <w:lang w:eastAsia="zh-CN"/>
+        </w:rPr>
+        <w:t>2015</w:t>
       </w:r>
     </w:p>
     <w:p>
@@ -3427,6 +3609,8 @@
       </w:r>
       <w:r>
         <w:rPr>
+          <w:b/>
+          <w:bCs/>
           <w:lang w:eastAsia="zh-CN"/>
         </w:rPr>
         <w:t>2016</w:t>
@@ -3524,6 +3708,8 @@
       </w:r>
       <w:r>
         <w:rPr>
+          <w:b/>
+          <w:bCs/>
           <w:lang w:eastAsia="zh-CN"/>
         </w:rPr>
         <w:t>2016</w:t>
@@ -3657,6 +3843,8 @@
       </w:r>
       <w:r>
         <w:rPr>
+          <w:b/>
+          <w:bCs/>
           <w:lang w:eastAsia="zh-CN"/>
         </w:rPr>
         <w:t>2017</w:t>
@@ -3690,7 +3878,15 @@
           <w:lang w:eastAsia="zh-CN"/>
         </w:rPr>
         <w:tab/>
-        <w:t xml:space="preserve">      2018</w:t>
+        <w:t xml:space="preserve">      </w:t>
+      </w:r>
+      <w:r>
+        <w:rPr>
+          <w:b/>
+          <w:bCs/>
+          <w:lang w:eastAsia="zh-CN"/>
+        </w:rPr>
+        <w:t>2018</w:t>
       </w:r>
     </w:p>
     <w:p>
@@ -3702,12 +3898,18 @@
         </w:numPr>
       </w:pPr>
       <w:r>
-        <w:t>The Ultimate Guide to Game Development with Unity</w:t>
+        <w:t>The Ultimate Guide to Game Development with</w:t>
       </w:r>
       <w:r>
         <w:t xml:space="preserve"> </w:t>
       </w:r>
       <w:r>
+        <w:t>Unity</w:t>
+      </w:r>
+      <w:r>
+        <w:t xml:space="preserve"> </w:t>
+      </w:r>
+      <w:r>
         <w:rPr>
           <w:lang w:eastAsia="zh-CN"/>
         </w:rPr>
@@ -3766,7 +3968,15 @@
           <w:lang w:eastAsia="zh-CN"/>
         </w:rPr>
         <w:tab/>
-        <w:t xml:space="preserve">      2018</w:t>
+        <w:t xml:space="preserve">      </w:t>
+      </w:r>
+      <w:r>
+        <w:rPr>
+          <w:b/>
+          <w:bCs/>
+          <w:lang w:eastAsia="zh-CN"/>
+        </w:rPr>
+        <w:t>2018</w:t>
       </w:r>
     </w:p>
     <w:p>
@@ -3778,113 +3988,48 @@
         </w:numPr>
       </w:pPr>
       <w:r>
-        <w:rPr>
-          <w:lang w:eastAsia="zh-CN"/>
-        </w:rPr>
-        <w:t>The Odin Project | Online course</w:t>
-      </w:r>
-      <w:r>
-        <w:rPr>
-          <w:lang w:eastAsia="zh-CN"/>
-        </w:rPr>
-        <w:tab/>
-      </w:r>
-      <w:r>
-        <w:rPr>
-          <w:lang w:eastAsia="zh-CN"/>
-        </w:rPr>
-        <w:tab/>
-      </w:r>
-      <w:r>
-        <w:rPr>
-          <w:lang w:eastAsia="zh-CN"/>
-        </w:rPr>
-        <w:tab/>
-      </w:r>
-      <w:r>
-        <w:rPr>
-          <w:lang w:eastAsia="zh-CN"/>
-        </w:rPr>
-        <w:tab/>
-      </w:r>
-      <w:r>
-        <w:rPr>
-          <w:lang w:eastAsia="zh-CN"/>
-        </w:rPr>
-        <w:tab/>
-      </w:r>
-      <w:r>
-        <w:rPr>
-          <w:lang w:eastAsia="zh-CN"/>
-        </w:rPr>
-        <w:tab/>
-      </w:r>
-      <w:r>
-        <w:rPr>
-          <w:lang w:eastAsia="zh-CN"/>
-        </w:rPr>
-        <w:tab/>
-      </w:r>
-      <w:r>
-        <w:rPr>
-          <w:lang w:eastAsia="zh-CN"/>
-        </w:rPr>
-        <w:tab/>
-      </w:r>
-      <w:r>
-        <w:rPr>
-          <w:lang w:eastAsia="zh-CN"/>
-        </w:rPr>
-        <w:tab/>
-      </w:r>
-      <w:r>
-        <w:rPr>
-          <w:lang w:eastAsia="zh-CN"/>
-        </w:rPr>
-        <w:tab/>
-      </w:r>
-      <w:r>
-        <w:rPr>
-          <w:lang w:eastAsia="zh-CN"/>
-        </w:rPr>
-        <w:tab/>
-      </w:r>
-      <w:r>
-        <w:rPr>
-          <w:lang w:eastAsia="zh-CN"/>
-        </w:rPr>
-        <w:tab/>
-      </w:r>
-      <w:r>
-        <w:rPr>
-          <w:lang w:eastAsia="zh-CN"/>
-        </w:rPr>
-        <w:tab/>
-      </w:r>
-      <w:r>
-        <w:rPr>
-          <w:lang w:eastAsia="zh-CN"/>
-        </w:rPr>
-        <w:tab/>
-      </w:r>
-      <w:r>
-        <w:rPr>
-          <w:lang w:eastAsia="zh-CN"/>
-        </w:rPr>
-        <w:tab/>
-      </w:r>
-      <w:r>
-        <w:rPr>
-          <w:lang w:eastAsia="zh-CN"/>
-        </w:rPr>
-        <w:tab/>
-      </w:r>
-      <w:r>
-        <w:rPr>
-          <w:lang w:eastAsia="zh-CN"/>
-        </w:rPr>
-        <w:tab/>
-        <w:t xml:space="preserve">      2019</w:t>
+        <w:t xml:space="preserve">Build Responsive </w:t>
+      </w:r>
+      <w:r>
+        <w:t>Real-World</w:t>
+      </w:r>
+      <w:r>
+        <w:t xml:space="preserve"> Websites with HTML5 and CSS3| Udemy </w:t>
+      </w:r>
+      <w:r>
+        <w:t>o</w:t>
+      </w:r>
+      <w:r>
+        <w:t xml:space="preserve">nline </w:t>
+      </w:r>
+      <w:r>
+        <w:t>c</w:t>
+      </w:r>
+      <w:r>
+        <w:t>ourse</w:t>
+      </w:r>
+      <w:r>
+        <w:tab/>
+      </w:r>
+      <w:r>
+        <w:tab/>
+      </w:r>
+      <w:r>
+        <w:tab/>
+      </w:r>
+      <w:r>
+        <w:tab/>
+      </w:r>
+      <w:r>
+        <w:tab/>
+        <w:t xml:space="preserve">      </w:t>
+      </w:r>
+      <w:r>
+        <w:rPr>
+          <w:b/>
+          <w:bCs/>
+        </w:rPr>
+        <w:t>2019</w:t>
       </w:r>
     </w:p>
     <w:p>
@@ -3896,38 +4041,280 @@
         </w:numPr>
       </w:pPr>
       <w:r>
-        <w:t xml:space="preserve">Build Responsive </w:t>
-      </w:r>
-      <w:r>
-        <w:t>Real-World</w:t>
-      </w:r>
-      <w:r>
-        <w:t xml:space="preserve"> Websites with HTML5 and CSS3| Udemy Online Course</w:t>
-      </w:r>
-      <w:r>
-        <w:tab/>
-      </w:r>
-      <w:r>
-        <w:tab/>
-      </w:r>
-      <w:r>
-        <w:tab/>
-      </w:r>
-      <w:r>
-        <w:tab/>
-      </w:r>
-      <w:r>
-        <w:tab/>
-        <w:t xml:space="preserve">      2019</w:t>
+        <w:t>The Complete 2019 Web Development Bootcamp</w:t>
+      </w:r>
+      <w:r>
+        <w:t xml:space="preserve"> </w:t>
+      </w:r>
+      <w:r>
+        <w:t xml:space="preserve">| Udemy </w:t>
+      </w:r>
+      <w:r>
+        <w:t>o</w:t>
+      </w:r>
+      <w:r>
+        <w:t xml:space="preserve">nline </w:t>
+      </w:r>
+      <w:r>
+        <w:t>c</w:t>
+      </w:r>
+      <w:r>
+        <w:t>ourse</w:t>
+      </w:r>
+      <w:r>
+        <w:tab/>
+      </w:r>
+      <w:r>
+        <w:tab/>
+      </w:r>
+      <w:r>
+        <w:tab/>
+      </w:r>
+      <w:r>
+        <w:tab/>
+      </w:r>
+      <w:r>
+        <w:tab/>
+      </w:r>
+      <w:r>
+        <w:tab/>
+      </w:r>
+      <w:r>
+        <w:tab/>
+      </w:r>
+      <w:r>
+        <w:tab/>
+        <w:t xml:space="preserve">      </w:t>
+      </w:r>
+      <w:r>
+        <w:rPr>
+          <w:b/>
+          <w:bCs/>
+        </w:rPr>
+        <w:t>2019</w:t>
       </w:r>
     </w:p>
     <w:p>
       <w:pPr>
         <w:pStyle w:val="ListParagraph"/>
-        <w:rPr>
-          <w:lang w:eastAsia="zh-CN"/>
-        </w:rPr>
-      </w:pPr>
+        <w:numPr>
+          <w:ilvl w:val="0"/>
+          <w:numId w:val="32"/>
+        </w:numPr>
+      </w:pPr>
+      <w:r>
+        <w:t>Automate the Boring Stuff with Python Programming</w:t>
+      </w:r>
+      <w:r>
+        <w:tab/>
+      </w:r>
+      <w:r>
+        <w:t xml:space="preserve"> </w:t>
+      </w:r>
+      <w:r>
+        <w:t xml:space="preserve">| Udemy </w:t>
+      </w:r>
+      <w:r>
+        <w:t>o</w:t>
+      </w:r>
+      <w:r>
+        <w:t xml:space="preserve">nline </w:t>
+      </w:r>
+      <w:r>
+        <w:t>c</w:t>
+      </w:r>
+      <w:r>
+        <w:t>ourse</w:t>
+      </w:r>
+      <w:r>
+        <w:tab/>
+      </w:r>
+      <w:r>
+        <w:tab/>
+      </w:r>
+      <w:r>
+        <w:tab/>
+      </w:r>
+      <w:r>
+        <w:tab/>
+      </w:r>
+      <w:r>
+        <w:tab/>
+      </w:r>
+      <w:r>
+        <w:tab/>
+      </w:r>
+      <w:r>
+        <w:tab/>
+        <w:t xml:space="preserve">      </w:t>
+      </w:r>
+      <w:r>
+        <w:rPr>
+          <w:b/>
+          <w:bCs/>
+        </w:rPr>
+        <w:t>2019</w:t>
+      </w:r>
+    </w:p>
+    <w:p>
+      <w:pPr>
+        <w:pStyle w:val="ListParagraph"/>
+        <w:numPr>
+          <w:ilvl w:val="0"/>
+          <w:numId w:val="32"/>
+        </w:numPr>
+      </w:pPr>
+      <w:r>
+        <w:t>JavaScript Essentials</w:t>
+      </w:r>
+      <w:r>
+        <w:t xml:space="preserve"> </w:t>
+      </w:r>
+      <w:r>
+        <w:t xml:space="preserve">| Udemy </w:t>
+      </w:r>
+      <w:r>
+        <w:t>o</w:t>
+      </w:r>
+      <w:r>
+        <w:t xml:space="preserve">nline </w:t>
+      </w:r>
+      <w:r>
+        <w:t>c</w:t>
+      </w:r>
+      <w:r>
+        <w:t>ourse</w:t>
+      </w:r>
+      <w:r>
+        <w:tab/>
+      </w:r>
+      <w:r>
+        <w:tab/>
+      </w:r>
+      <w:r>
+        <w:tab/>
+      </w:r>
+      <w:r>
+        <w:tab/>
+      </w:r>
+      <w:r>
+        <w:tab/>
+      </w:r>
+      <w:r>
+        <w:tab/>
+      </w:r>
+      <w:r>
+        <w:tab/>
+      </w:r>
+      <w:r>
+        <w:tab/>
+      </w:r>
+      <w:r>
+        <w:tab/>
+      </w:r>
+      <w:r>
+        <w:tab/>
+      </w:r>
+      <w:r>
+        <w:tab/>
+      </w:r>
+      <w:r>
+        <w:tab/>
+      </w:r>
+      <w:r>
+        <w:tab/>
+      </w:r>
+      <w:r>
+        <w:tab/>
+      </w:r>
+      <w:r>
+        <w:tab/>
+        <w:t xml:space="preserve">      </w:t>
+      </w:r>
+      <w:r>
+        <w:rPr>
+          <w:b/>
+          <w:bCs/>
+        </w:rPr>
+        <w:t>2019</w:t>
+      </w:r>
+    </w:p>
+    <w:p>
+      <w:pPr>
+        <w:pStyle w:val="ListParagraph"/>
+        <w:numPr>
+          <w:ilvl w:val="0"/>
+          <w:numId w:val="32"/>
+        </w:numPr>
+      </w:pPr>
+      <w:r>
+        <w:t>Python Basics for Data Science</w:t>
+      </w:r>
+      <w:r>
+        <w:t xml:space="preserve"> </w:t>
+      </w:r>
+      <w:r>
+        <w:t xml:space="preserve">| EdX </w:t>
+      </w:r>
+      <w:r>
+        <w:t>o</w:t>
+      </w:r>
+      <w:r>
+        <w:t xml:space="preserve">nline </w:t>
+      </w:r>
+      <w:r>
+        <w:t>c</w:t>
+      </w:r>
+      <w:r>
+        <w:t>ourse</w:t>
+      </w:r>
+      <w:r>
+        <w:tab/>
+      </w:r>
+      <w:r>
+        <w:tab/>
+      </w:r>
+      <w:r>
+        <w:tab/>
+      </w:r>
+      <w:r>
+        <w:tab/>
+      </w:r>
+      <w:r>
+        <w:tab/>
+      </w:r>
+      <w:r>
+        <w:tab/>
+      </w:r>
+      <w:r>
+        <w:tab/>
+      </w:r>
+      <w:r>
+        <w:tab/>
+      </w:r>
+      <w:r>
+        <w:tab/>
+      </w:r>
+      <w:r>
+        <w:tab/>
+      </w:r>
+      <w:r>
+        <w:tab/>
+      </w:r>
+      <w:r>
+        <w:tab/>
+      </w:r>
+      <w:r>
+        <w:tab/>
+        <w:t xml:space="preserve">      </w:t>
+      </w:r>
+      <w:r>
+        <w:rPr>
+          <w:b/>
+          <w:bCs/>
+        </w:rPr>
+        <w:t>2019</w:t>
+      </w:r>
     </w:p>
     <w:p>
       <w:pPr>
@@ -4061,7 +4448,14 @@
           <w:color w:val="000000"/>
           <w:lang w:eastAsia="zh-CN"/>
         </w:rPr>
-        <w:t>Swanson, H., Arastoopour Irgens, G., Bain, C., Hall, K., Woods, P., Rogge, C., Horn, M., Wilensky, U. (2018). </w:t>
+        <w:t>Swanson, H., Arastoopour Irgens, G., Bain, C., Hall, K., Woods, P., Rogge, C., Horn, M., Wilensky, U. (2018).</w:t>
+      </w:r>
+      <w:r>
+        <w:rPr>
+          <w:color w:val="000000"/>
+          <w:lang w:eastAsia="zh-CN"/>
+        </w:rPr>
+        <w:t xml:space="preserve"> </w:t>
       </w:r>
       <w:hyperlink r:id="rId19" w:history="1">
         <w:r>
@@ -4118,7 +4512,7 @@
             <w:u w:val="single"/>
             <w:lang w:eastAsia="zh-CN"/>
           </w:rPr>
-          <w:t>cience. </w:t>
+          <w:t>cience.</w:t>
         </w:r>
       </w:hyperlink>
       <w:r>
@@ -4126,7 +4520,30 @@
           <w:color w:val="000000"/>
           <w:lang w:eastAsia="zh-CN"/>
         </w:rPr>
-        <w:t>In Kay, J. &amp; Luckin, R. (Eds.), Rethinking Learning in the Digital Age. Making the Learning Sciences Count: Proceedings of the 13th International Conference of the Learning Sciences Vol. 2, 871-878</w:t>
+        <w:t xml:space="preserve"> </w:t>
+      </w:r>
+      <w:r>
+        <w:rPr>
+          <w:color w:val="000000"/>
+          <w:lang w:eastAsia="zh-CN"/>
+        </w:rPr>
+        <w:t xml:space="preserve">In Kay, J. &amp; </w:t>
+      </w:r>
+      <w:proofErr w:type="spellStart"/>
+      <w:r>
+        <w:rPr>
+          <w:color w:val="000000"/>
+          <w:lang w:eastAsia="zh-CN"/>
+        </w:rPr>
+        <w:t>Luckin</w:t>
+      </w:r>
+      <w:proofErr w:type="spellEnd"/>
+      <w:r>
+        <w:rPr>
+          <w:color w:val="000000"/>
+          <w:lang w:eastAsia="zh-CN"/>
+        </w:rPr>
+        <w:t>, R. (Eds.), Rethinking Learning in the Digital Age. Making the Learning Sciences Count: Proceedings of the 13th International Conference of the Learning Sciences Vol. 2, 871-878</w:t>
       </w:r>
     </w:p>
     <w:p/>
@@ -4189,7 +4606,7 @@
           <w:color w:val="262626"/>
           <w:lang w:eastAsia="ja-JP"/>
         </w:rPr>
-        <w:t>, Ubuntu, Kali Linux</w:t>
+        <w:t>, Ubuntu</w:t>
       </w:r>
     </w:p>
     <w:p>
@@ -4237,7 +4654,7 @@
           <w:color w:val="262626"/>
           <w:lang w:eastAsia="ja-JP"/>
         </w:rPr>
-        <w:t>, Net</w:t>
+        <w:t xml:space="preserve">, </w:t>
       </w:r>
       <w:r>
         <w:rPr>
@@ -4245,7 +4662,7 @@
           <w:color w:val="262626"/>
           <w:lang w:eastAsia="ja-JP"/>
         </w:rPr>
-        <w:t>L</w:t>
+        <w:t>Bootstrap 4, JavaScript</w:t>
       </w:r>
       <w:r>
         <w:rPr>
@@ -4253,7 +4670,7 @@
           <w:color w:val="262626"/>
           <w:lang w:eastAsia="ja-JP"/>
         </w:rPr>
-        <w:t xml:space="preserve">ogo, </w:t>
+        <w:t xml:space="preserve">, </w:t>
       </w:r>
       <w:r>
         <w:rPr>
@@ -4261,7 +4678,7 @@
           <w:color w:val="262626"/>
           <w:lang w:eastAsia="ja-JP"/>
         </w:rPr>
-        <w:t xml:space="preserve">Git, </w:t>
+        <w:t>Net</w:t>
       </w:r>
       <w:r>
         <w:rPr>
@@ -4269,7 +4686,7 @@
           <w:color w:val="262626"/>
           <w:lang w:eastAsia="ja-JP"/>
         </w:rPr>
-        <w:t>Office</w:t>
+        <w:t>L</w:t>
       </w:r>
       <w:r>
         <w:rPr>
@@ -4277,7 +4694,7 @@
           <w:color w:val="262626"/>
           <w:lang w:eastAsia="ja-JP"/>
         </w:rPr>
-        <w:t xml:space="preserve">, </w:t>
+        <w:t xml:space="preserve">ogo, </w:t>
       </w:r>
       <w:r>
         <w:rPr>
@@ -4285,7 +4702,39 @@
           <w:color w:val="262626"/>
           <w:lang w:eastAsia="ja-JP"/>
         </w:rPr>
+        <w:t xml:space="preserve">Git, </w:t>
+      </w:r>
+      <w:r>
+        <w:rPr>
+          <w:rFonts w:eastAsia="STXinwei"/>
+          <w:color w:val="262626"/>
+          <w:lang w:eastAsia="ja-JP"/>
+        </w:rPr>
+        <w:t>Office</w:t>
+      </w:r>
+      <w:r>
+        <w:rPr>
+          <w:rFonts w:eastAsia="STXinwei"/>
+          <w:color w:val="262626"/>
+          <w:lang w:eastAsia="ja-JP"/>
+        </w:rPr>
+        <w:t xml:space="preserve">, </w:t>
+      </w:r>
+      <w:r>
+        <w:rPr>
+          <w:rFonts w:eastAsia="STXinwei"/>
+          <w:color w:val="262626"/>
+          <w:lang w:eastAsia="ja-JP"/>
+        </w:rPr>
         <w:t xml:space="preserve">Visual Studio, </w:t>
+      </w:r>
+      <w:r>
+        <w:rPr>
+          <w:rFonts w:eastAsia="STXinwei"/>
+          <w:color w:val="262626"/>
+          <w:lang w:eastAsia="ja-JP"/>
+        </w:rPr>
+        <w:t xml:space="preserve">Virtual Box, </w:t>
       </w:r>
       <w:r>
         <w:rPr>
@@ -4399,7 +4848,6 @@
         <w:t>, Raspberry Pi</w:t>
       </w:r>
     </w:p>
-    <w:p/>
     <w:sectPr>
       <w:pgSz w:w="12240" w:h="15840"/>
       <w:pgMar w:top="1440" w:right="1080" w:bottom="1440" w:left="1080" w:header="720" w:footer="720" w:gutter="0"/>
@@ -9812,7 +10260,7 @@
 </file>
 
 <file path=customXml/itemProps1.xml><?xml version="1.0" encoding="utf-8"?>
-<ds:datastoreItem xmlns:ds="http://schemas.openxmlformats.org/officeDocument/2006/customXml" ds:itemID="{34A2BAF5-E5B8-4AD1-86EC-13B4F108A938}">
+<ds:datastoreItem xmlns:ds="http://schemas.openxmlformats.org/officeDocument/2006/customXml" ds:itemID="{01647C13-F24B-42D1-A8EF-D95FCD16D1AD}">
   <ds:schemaRefs>
     <ds:schemaRef ds:uri="http://schemas.openxmlformats.org/officeDocument/2006/bibliography"/>
   </ds:schemaRefs>

</xml_diff>